<commit_message>
MessageBox text fix, documentation uptaded.
</commit_message>
<xml_diff>
--- a/Home_n_Life_C/Testaus/Testaussuunnitelma.docx
+++ b/Home_n_Life_C/Testaus/Testaussuunnitelma.docx
@@ -3986,8 +3986,6 @@
                                   </w:sdtPr>
                                   <w:sdtEndPr/>
                                   <w:sdtContent>
-                                    <w:proofErr w:type="spellStart"/>
-                                    <w:proofErr w:type="gramStart"/>
                                     <w:r>
                                       <w:rPr>
                                         <w:rFonts w:asciiTheme="majorHAnsi" w:eastAsiaTheme="majorEastAsia" w:hAnsiTheme="majorHAnsi" w:cstheme="majorBidi"/>
@@ -3997,8 +3995,6 @@
                                       </w:rPr>
                                       <w:t>Home&amp;Life</w:t>
                                     </w:r>
-                                    <w:proofErr w:type="spellEnd"/>
-                                    <w:proofErr w:type="gramEnd"/>
                                   </w:sdtContent>
                                 </w:sdt>
                               </w:p>
@@ -4087,8 +4083,6 @@
                             </w:sdtPr>
                             <w:sdtEndPr/>
                             <w:sdtContent>
-                              <w:proofErr w:type="spellStart"/>
-                              <w:proofErr w:type="gramStart"/>
                               <w:r>
                                 <w:rPr>
                                   <w:rFonts w:asciiTheme="majorHAnsi" w:eastAsiaTheme="majorEastAsia" w:hAnsiTheme="majorHAnsi" w:cstheme="majorBidi"/>
@@ -4098,8 +4092,6 @@
                                 </w:rPr>
                                 <w:t>Home&amp;Life</w:t>
                               </w:r>
-                              <w:proofErr w:type="spellEnd"/>
-                              <w:proofErr w:type="gramEnd"/>
                             </w:sdtContent>
                           </w:sdt>
                         </w:p>
@@ -5381,25 +5373,7 @@
           <w:bCs w:val="0"/>
           <w:color w:val="0000FF"/>
         </w:rPr>
-        <w:t>Versiointi tapahtuu siten, että viimeistä numeroa kasvatetaan, kun dokumenttia työstetään. Versionumeroa kasvatetaan aina</w:t>
-      </w:r>
-      <w:proofErr w:type="gramStart"/>
-      <w:r>
-        <w:rPr>
-          <w:b w:val="0"/>
-          <w:bCs w:val="0"/>
-          <w:color w:val="0000FF"/>
-        </w:rPr>
-        <w:t>!.</w:t>
-      </w:r>
-      <w:proofErr w:type="gramEnd"/>
-      <w:r>
-        <w:rPr>
-          <w:b w:val="0"/>
-          <w:bCs w:val="0"/>
-          <w:color w:val="0000FF"/>
-        </w:rPr>
-        <w:t xml:space="preserve"> Keskimmäistä numeroa kasvatetaan, kun dokumentti jaetaan kommentoitavaksi. Ensimmäinen hyväksytty versio on 1.0.0.</w:t>
+        <w:t>Versiointi tapahtuu siten, että viimeistä numeroa kasvatetaan, kun dokumenttia työstetään. Versionumeroa kasvatetaan aina!. Keskimmäistä numeroa kasvatetaan, kun dokumentti jaetaan kommentoitavaksi. Ensimmäinen hyväksytty versio on 1.0.0.</w:t>
       </w:r>
     </w:p>
     <w:p>
@@ -5658,7 +5632,6 @@
                 <w:bCs w:val="0"/>
               </w:rPr>
             </w:pPr>
-            <w:proofErr w:type="gramStart"/>
             <w:r>
               <w:rPr>
                 <w:b w:val="0"/>
@@ -5666,7 +5639,6 @@
               </w:rPr>
               <w:t>Dokumentti luotu</w:t>
             </w:r>
-            <w:proofErr w:type="gramEnd"/>
           </w:p>
         </w:tc>
       </w:tr>
@@ -5714,21 +5686,12 @@
                 <w:bCs w:val="0"/>
               </w:rPr>
             </w:pPr>
-            <w:proofErr w:type="gramStart"/>
             <w:r>
               <w:rPr>
                 <w:b w:val="0"/>
                 <w:bCs w:val="0"/>
               </w:rPr>
-              <w:t>??.??.</w:t>
-            </w:r>
-            <w:proofErr w:type="gramEnd"/>
-            <w:r>
-              <w:rPr>
-                <w:b w:val="0"/>
-                <w:bCs w:val="0"/>
-              </w:rPr>
-              <w:t>????</w:t>
+              <w:t>??.??.????</w:t>
             </w:r>
           </w:p>
         </w:tc>
@@ -5775,7 +5738,6 @@
                 <w:bCs w:val="0"/>
               </w:rPr>
             </w:pPr>
-            <w:proofErr w:type="gramStart"/>
             <w:r>
               <w:rPr>
                 <w:b w:val="0"/>
@@ -5783,7 +5745,6 @@
               </w:rPr>
               <w:t>Dokumentti hyväksytty</w:t>
             </w:r>
-            <w:proofErr w:type="gramEnd"/>
           </w:p>
         </w:tc>
       </w:tr>
@@ -5849,8 +5810,6 @@
         </w:rPr>
         <w:t xml:space="preserve">tuksena ohjeistaa </w:t>
       </w:r>
-      <w:proofErr w:type="spellStart"/>
-      <w:proofErr w:type="gramStart"/>
       <w:r>
         <w:rPr>
           <w:b w:val="0"/>
@@ -5858,7 +5817,6 @@
         </w:rPr>
         <w:t>Home&amp;Life</w:t>
       </w:r>
-      <w:proofErr w:type="gramEnd"/>
       <w:r>
         <w:rPr>
           <w:b w:val="0"/>
@@ -5873,7 +5831,6 @@
         </w:rPr>
         <w:t>projektin</w:t>
       </w:r>
-      <w:proofErr w:type="spellEnd"/>
       <w:r>
         <w:rPr>
           <w:b w:val="0"/>
@@ -6383,27 +6340,11 @@
         </w:rPr>
         <w:t xml:space="preserve">Testauksen kohde on </w:t>
       </w:r>
-      <w:proofErr w:type="spellStart"/>
-      <w:proofErr w:type="gramStart"/>
-      <w:r>
-        <w:rPr>
-          <w:b w:val="0"/>
-        </w:rPr>
-        <w:t>Home&amp;Life</w:t>
-      </w:r>
-      <w:proofErr w:type="gramEnd"/>
-      <w:r>
-        <w:rPr>
-          <w:b w:val="0"/>
-        </w:rPr>
-        <w:t>-projekti</w:t>
-      </w:r>
-      <w:proofErr w:type="spellEnd"/>
-      <w:r>
-        <w:rPr>
-          <w:b w:val="0"/>
-        </w:rPr>
-        <w:t>.</w:t>
+      <w:r>
+        <w:rPr>
+          <w:b w:val="0"/>
+        </w:rPr>
+        <w:t>Home&amp;Life-projekti.</w:t>
       </w:r>
     </w:p>
     <w:p>
@@ -6701,21 +6642,7 @@
               <w:rPr>
                 <w:b w:val="0"/>
               </w:rPr>
-              <w:t xml:space="preserve">Samsung </w:t>
-            </w:r>
-            <w:proofErr w:type="spellStart"/>
-            <w:r>
-              <w:rPr>
-                <w:b w:val="0"/>
-              </w:rPr>
-              <w:t>Series</w:t>
-            </w:r>
-            <w:proofErr w:type="spellEnd"/>
-            <w:r>
-              <w:rPr>
-                <w:b w:val="0"/>
-              </w:rPr>
-              <w:t xml:space="preserve"> 3</w:t>
+              <w:t>Samsung Series 3</w:t>
             </w:r>
           </w:p>
         </w:tc>
@@ -6863,55 +6790,7 @@
         <w:rPr>
           <w:b w:val="0"/>
         </w:rPr>
-        <w:t xml:space="preserve">Kirjautumiseen liittyvät </w:t>
-      </w:r>
-      <w:r>
-        <w:rPr>
-          <w:b w:val="0"/>
-        </w:rPr>
-        <w:t>rajoitteet</w:t>
-      </w:r>
-    </w:p>
-    <w:p>
-      <w:pPr>
-        <w:pStyle w:val="Luettelokappale"/>
-        <w:numPr>
-          <w:ilvl w:val="0"/>
-          <w:numId w:val="43"/>
-        </w:numPr>
-        <w:rPr>
-          <w:b w:val="0"/>
-        </w:rPr>
-      </w:pPr>
-      <w:r>
-        <w:rPr>
-          <w:b w:val="0"/>
-        </w:rPr>
         <w:t>Rekisteröityminen</w:t>
-      </w:r>
-    </w:p>
-    <w:p>
-      <w:pPr>
-        <w:pStyle w:val="Luettelokappale"/>
-        <w:numPr>
-          <w:ilvl w:val="0"/>
-          <w:numId w:val="43"/>
-        </w:numPr>
-        <w:rPr>
-          <w:b w:val="0"/>
-        </w:rPr>
-      </w:pPr>
-      <w:r>
-        <w:rPr>
-          <w:b w:val="0"/>
-        </w:rPr>
-        <w:t xml:space="preserve">Rekisteröitymiseen liittyvät </w:t>
-      </w:r>
-      <w:r>
-        <w:rPr>
-          <w:b w:val="0"/>
-        </w:rPr>
-        <w:t>rajoitteet</w:t>
       </w:r>
     </w:p>
     <w:p>
@@ -7282,23 +7161,7 @@
                 <w:b w:val="0"/>
                 <w:bCs w:val="0"/>
               </w:rPr>
-              <w:t xml:space="preserve">Ei kaadu </w:t>
-            </w:r>
-            <w:proofErr w:type="spellStart"/>
-            <w:r>
-              <w:rPr>
-                <w:b w:val="0"/>
-                <w:bCs w:val="0"/>
-              </w:rPr>
-              <w:t>VS:n</w:t>
-            </w:r>
-            <w:proofErr w:type="spellEnd"/>
-            <w:r>
-              <w:rPr>
-                <w:b w:val="0"/>
-                <w:bCs w:val="0"/>
-              </w:rPr>
-              <w:t xml:space="preserve"> omaan virheilmoitukseen</w:t>
+              <w:t>Ei kaadu VS:n omaan virheilmoitukseen</w:t>
             </w:r>
           </w:p>
         </w:tc>
@@ -7390,23 +7253,7 @@
                 <w:b w:val="0"/>
                 <w:bCs w:val="0"/>
               </w:rPr>
-              <w:t xml:space="preserve">Ei kaadu </w:t>
-            </w:r>
-            <w:proofErr w:type="spellStart"/>
-            <w:r>
-              <w:rPr>
-                <w:b w:val="0"/>
-                <w:bCs w:val="0"/>
-              </w:rPr>
-              <w:t>VS:n</w:t>
-            </w:r>
-            <w:proofErr w:type="spellEnd"/>
-            <w:r>
-              <w:rPr>
-                <w:b w:val="0"/>
-                <w:bCs w:val="0"/>
-              </w:rPr>
-              <w:t xml:space="preserve"> omaan virheilmoitukseen</w:t>
+              <w:t>Ei kaadu VS:n omaan virheilmoitukseen</w:t>
             </w:r>
           </w:p>
         </w:tc>
@@ -7436,7 +7283,6 @@
       </w:pPr>
       <w:bookmarkStart w:id="18" w:name="_Toc465109974"/>
       <w:r>
-        <w:lastRenderedPageBreak/>
         <w:t>erikoistilanteet</w:t>
       </w:r>
       <w:bookmarkEnd w:id="18"/>
@@ -7465,6 +7311,7 @@
         <w:rPr>
           <w:color w:val="0000FF"/>
         </w:rPr>
+        <w:lastRenderedPageBreak/>
         <w:t>OHJE:</w:t>
       </w:r>
       <w:r>
@@ -7659,18 +7506,8 @@
           <w:bCs w:val="0"/>
           <w:color w:val="0000FF"/>
         </w:rPr>
-        <w:t xml:space="preserve"> Listaa ei-testattavia ominaisuuksista. Kaikkia ohjelmiston piirteitä ei välttämättä voida testata. </w:t>
-      </w:r>
-      <w:proofErr w:type="gramStart"/>
-      <w:r>
-        <w:rPr>
-          <w:b w:val="0"/>
-          <w:bCs w:val="0"/>
-          <w:color w:val="0000FF"/>
-        </w:rPr>
-        <w:t>Syynä voi olla esimerkiksi se, että kaikki tarvittavat laitteet tai järjestelmät, joihin liitytään eivät ole käytettävissä tai eivät ole valmiina.</w:t>
-      </w:r>
-      <w:proofErr w:type="gramEnd"/>
+        <w:t xml:space="preserve"> Listaa ei-testattavia ominaisuuksista. Kaikkia ohjelmiston piirteitä ei välttämättä voida testata. Syynä voi olla esimerkiksi se, että kaikki tarvittavat laitteet tai järjestelmät, joihin liitytään eivät ole käytettävissä tai eivät ole valmiina.</w:t>
+      </w:r>
     </w:p>
     <w:p>
       <w:pPr>
@@ -7969,7 +7806,7 @@
         <w:bCs w:val="0"/>
         <w:noProof/>
       </w:rPr>
-      <w:t>4</w:t>
+      <w:t>3</w:t>
     </w:r>
     <w:r>
       <w:rPr>
@@ -8113,8 +7950,6 @@
       </w:rPr>
       <w:tab/>
     </w:r>
-    <w:proofErr w:type="spellStart"/>
-    <w:proofErr w:type="gramStart"/>
     <w:r>
       <w:rPr>
         <w:b w:val="0"/>
@@ -8124,8 +7959,6 @@
       </w:rPr>
       <w:t>Home&amp;Life</w:t>
     </w:r>
-    <w:proofErr w:type="spellEnd"/>
-    <w:proofErr w:type="gramEnd"/>
     <w:r>
       <w:rPr>
         <w:b w:val="0"/>
@@ -10485,6 +10318,7 @@
   <w:style w:type="character" w:default="1" w:styleId="Kappaleenoletusfontti">
     <w:name w:val="Default Paragraph Font"/>
     <w:uiPriority w:val="1"/>
+    <w:semiHidden/>
     <w:unhideWhenUsed/>
   </w:style>
   <w:style w:type="table" w:default="1" w:styleId="Normaalitaulukko">
@@ -11127,7 +10961,7 @@
 </file>
 
 <file path=customXml/itemProps2.xml><?xml version="1.0" encoding="utf-8"?>
-<ds:datastoreItem xmlns:ds="http://schemas.openxmlformats.org/officeDocument/2006/customXml" ds:itemID="{365A2C42-74A9-4308-B728-B46BBE0DC2E3}">
+<ds:datastoreItem xmlns:ds="http://schemas.openxmlformats.org/officeDocument/2006/customXml" ds:itemID="{9C5E4244-DF71-4302-A671-79B76BD0B142}">
   <ds:schemaRefs>
     <ds:schemaRef ds:uri="http://schemas.openxmlformats.org/officeDocument/2006/bibliography"/>
   </ds:schemaRefs>

</xml_diff>